<commit_message>
update report: rmse plot added
</commit_message>
<xml_diff>
--- a/CSE151 Assignment 4/src/mypackage/Report.docx
+++ b/CSE151 Assignment 4/src/mypackage/Report.docx
@@ -1,6 +1,6 @@
 
 <file path=word/document.xml><?xml version="1.0" encoding="utf-8"?>
-<w:document xmlns:wpc="http://schemas.microsoft.com/office/word/2010/wordprocessingCanvas" xmlns:mc="http://schemas.openxmlformats.org/markup-compatibility/2006" xmlns:o="urn:schemas-microsoft-com:office:office" xmlns:r="http://schemas.openxmlformats.org/officeDocument/2006/relationships" xmlns:m="http://schemas.openxmlformats.org/officeDocument/2006/math" xmlns:v="urn:schemas-microsoft-com:vml" xmlns:wp14="http://schemas.microsoft.com/office/word/2010/wordprocessingDrawing" xmlns:wp="http://schemas.openxmlformats.org/drawingml/2006/wordprocessingDrawing" xmlns:w10="urn:schemas-microsoft-com:office:word" xmlns:w="http://schemas.openxmlformats.org/wordprocessingml/2006/main" xmlns:w14="http://schemas.microsoft.com/office/word/2010/wordml" xmlns:wpg="http://schemas.microsoft.com/office/word/2010/wordprocessingGroup" xmlns:wpi="http://schemas.microsoft.com/office/word/2010/wordprocessingInk" xmlns:wne="http://schemas.microsoft.com/office/word/2006/wordml" xmlns:wps="http://schemas.microsoft.com/office/word/2010/wordprocessingShape" mc:Ignorable="w14 wp14">
+<w:document xmlns:wpc="http://schemas.microsoft.com/office/word/2010/wordprocessingCanvas" xmlns:mo="http://schemas.microsoft.com/office/mac/office/2008/main" xmlns:mc="http://schemas.openxmlformats.org/markup-compatibility/2006" xmlns:mv="urn:schemas-microsoft-com:mac:vml" xmlns:o="urn:schemas-microsoft-com:office:office" xmlns:r="http://schemas.openxmlformats.org/officeDocument/2006/relationships" xmlns:m="http://schemas.openxmlformats.org/officeDocument/2006/math" xmlns:v="urn:schemas-microsoft-com:vml" xmlns:wp14="http://schemas.microsoft.com/office/word/2010/wordprocessingDrawing" xmlns:wp="http://schemas.openxmlformats.org/drawingml/2006/wordprocessingDrawing" xmlns:w10="urn:schemas-microsoft-com:office:word" xmlns:w="http://schemas.openxmlformats.org/wordprocessingml/2006/main" xmlns:w14="http://schemas.microsoft.com/office/word/2010/wordml" xmlns:wpg="http://schemas.microsoft.com/office/word/2010/wordprocessingGroup" xmlns:wpi="http://schemas.microsoft.com/office/word/2010/wordprocessingInk" xmlns:wne="http://schemas.microsoft.com/office/word/2006/wordml" xmlns:wps="http://schemas.microsoft.com/office/word/2010/wordprocessingShape" mc:Ignorable="w14 wp14">
   <w:body>
     <w:p>
       <w:r>
@@ -42,19 +42,8 @@
           <w:sz w:val="20"/>
           <w:szCs w:val="20"/>
         </w:rPr>
-        <w:t xml:space="preserve"> ID: </w:t>
-      </w:r>
-      <w:proofErr w:type="gramStart"/>
-      <w:r>
-        <w:rPr>
-          <w:rFonts w:ascii="Consolas" w:hAnsi="Consolas" w:cs="Consolas"/>
-          <w:color w:val="000000"/>
-          <w:sz w:val="20"/>
-          <w:szCs w:val="20"/>
-        </w:rPr>
-        <w:t>0</w:t>
-      </w:r>
-      <w:proofErr w:type="gramEnd"/>
+        <w:t xml:space="preserve"> ID: 0</w:t>
+      </w:r>
     </w:p>
     <w:p>
       <w:pPr>
@@ -94,19 +83,8 @@
           <w:sz w:val="20"/>
           <w:szCs w:val="20"/>
         </w:rPr>
-        <w:t xml:space="preserve">Centroid ID: </w:t>
-      </w:r>
-      <w:proofErr w:type="gramStart"/>
-      <w:r>
-        <w:rPr>
-          <w:rFonts w:ascii="Consolas" w:hAnsi="Consolas" w:cs="Consolas"/>
-          <w:color w:val="000000"/>
-          <w:sz w:val="20"/>
-          <w:szCs w:val="20"/>
-        </w:rPr>
-        <w:t>0</w:t>
-      </w:r>
-      <w:proofErr w:type="gramEnd"/>
+        <w:t>Centroid ID: 0</w:t>
+      </w:r>
     </w:p>
     <w:p>
       <w:pPr>
@@ -168,27 +146,7 @@
           <w:sz w:val="20"/>
           <w:szCs w:val="20"/>
         </w:rPr>
-        <w:t xml:space="preserve">The WCSS of this run </w:t>
-      </w:r>
-      <w:proofErr w:type="gramStart"/>
-      <w:r>
-        <w:rPr>
-          <w:rFonts w:ascii="Consolas" w:hAnsi="Consolas" w:cs="Consolas"/>
-          <w:color w:val="000000"/>
-          <w:sz w:val="20"/>
-          <w:szCs w:val="20"/>
-        </w:rPr>
-        <w:t>is:</w:t>
-      </w:r>
-      <w:proofErr w:type="gramEnd"/>
-      <w:r>
-        <w:rPr>
-          <w:rFonts w:ascii="Consolas" w:hAnsi="Consolas" w:cs="Consolas"/>
-          <w:color w:val="000000"/>
-          <w:sz w:val="20"/>
-          <w:szCs w:val="20"/>
-        </w:rPr>
-        <w:t xml:space="preserve"> 6550.306958363558</w:t>
+        <w:t>The WCSS of this run is: 6550.306958363558</w:t>
       </w:r>
     </w:p>
     <w:p>
@@ -260,19 +218,8 @@
           <w:sz w:val="20"/>
           <w:szCs w:val="20"/>
         </w:rPr>
-        <w:t xml:space="preserve"> ID: </w:t>
-      </w:r>
-      <w:proofErr w:type="gramStart"/>
-      <w:r>
-        <w:rPr>
-          <w:rFonts w:ascii="Consolas" w:hAnsi="Consolas" w:cs="Consolas"/>
-          <w:color w:val="000000"/>
-          <w:sz w:val="20"/>
-          <w:szCs w:val="20"/>
-        </w:rPr>
-        <w:t>0</w:t>
-      </w:r>
-      <w:proofErr w:type="gramEnd"/>
+        <w:t xml:space="preserve"> ID: 0</w:t>
+      </w:r>
     </w:p>
     <w:p>
       <w:pPr>
@@ -326,19 +273,8 @@
           <w:sz w:val="20"/>
           <w:szCs w:val="20"/>
         </w:rPr>
-        <w:t xml:space="preserve"> ID: </w:t>
-      </w:r>
-      <w:proofErr w:type="gramStart"/>
-      <w:r>
-        <w:rPr>
-          <w:rFonts w:ascii="Consolas" w:hAnsi="Consolas" w:cs="Consolas"/>
-          <w:color w:val="000000"/>
-          <w:sz w:val="20"/>
-          <w:szCs w:val="20"/>
-        </w:rPr>
-        <w:t>1</w:t>
-      </w:r>
-      <w:proofErr w:type="gramEnd"/>
+        <w:t xml:space="preserve"> ID: 1</w:t>
+      </w:r>
     </w:p>
     <w:p>
       <w:pPr>
@@ -378,19 +314,8 @@
           <w:sz w:val="20"/>
           <w:szCs w:val="20"/>
         </w:rPr>
-        <w:t xml:space="preserve">Centroid ID: </w:t>
-      </w:r>
-      <w:proofErr w:type="gramStart"/>
-      <w:r>
-        <w:rPr>
-          <w:rFonts w:ascii="Consolas" w:hAnsi="Consolas" w:cs="Consolas"/>
-          <w:color w:val="000000"/>
-          <w:sz w:val="20"/>
-          <w:szCs w:val="20"/>
-        </w:rPr>
-        <w:t>0</w:t>
-      </w:r>
-      <w:proofErr w:type="gramEnd"/>
+        <w:t>Centroid ID: 0</w:t>
+      </w:r>
     </w:p>
     <w:p>
       <w:pPr>
@@ -455,19 +380,8 @@
           <w:sz w:val="20"/>
           <w:szCs w:val="20"/>
         </w:rPr>
-        <w:t xml:space="preserve">Centroid ID: </w:t>
-      </w:r>
-      <w:proofErr w:type="gramStart"/>
-      <w:r>
-        <w:rPr>
-          <w:rFonts w:ascii="Consolas" w:hAnsi="Consolas" w:cs="Consolas"/>
-          <w:color w:val="000000"/>
-          <w:sz w:val="20"/>
-          <w:szCs w:val="20"/>
-        </w:rPr>
-        <w:t>1</w:t>
-      </w:r>
-      <w:proofErr w:type="gramEnd"/>
+        <w:t>Centroid ID: 1</w:t>
+      </w:r>
     </w:p>
     <w:p>
       <w:pPr>
@@ -529,27 +443,7 @@
           <w:sz w:val="20"/>
           <w:szCs w:val="20"/>
         </w:rPr>
-        <w:t xml:space="preserve">The WCSS of this run </w:t>
-      </w:r>
-      <w:proofErr w:type="gramStart"/>
-      <w:r>
-        <w:rPr>
-          <w:rFonts w:ascii="Consolas" w:hAnsi="Consolas" w:cs="Consolas"/>
-          <w:color w:val="000000"/>
-          <w:sz w:val="20"/>
-          <w:szCs w:val="20"/>
-        </w:rPr>
-        <w:t>is:</w:t>
-      </w:r>
-      <w:proofErr w:type="gramEnd"/>
-      <w:r>
-        <w:rPr>
-          <w:rFonts w:ascii="Consolas" w:hAnsi="Consolas" w:cs="Consolas"/>
-          <w:color w:val="000000"/>
-          <w:sz w:val="20"/>
-          <w:szCs w:val="20"/>
-        </w:rPr>
-        <w:t xml:space="preserve"> 3402.184608263684</w:t>
+        <w:t>The WCSS of this run is: 3402.184608263684</w:t>
       </w:r>
     </w:p>
     <w:p>
@@ -611,19 +505,8 @@
           <w:sz w:val="20"/>
           <w:szCs w:val="20"/>
         </w:rPr>
-        <w:t xml:space="preserve"> ID: </w:t>
-      </w:r>
-      <w:proofErr w:type="gramStart"/>
-      <w:r>
-        <w:rPr>
-          <w:rFonts w:ascii="Consolas" w:hAnsi="Consolas" w:cs="Consolas"/>
-          <w:color w:val="000000"/>
-          <w:sz w:val="20"/>
-          <w:szCs w:val="20"/>
-        </w:rPr>
-        <w:t>0</w:t>
-      </w:r>
-      <w:proofErr w:type="gramEnd"/>
+        <w:t xml:space="preserve"> ID: 0</w:t>
+      </w:r>
     </w:p>
     <w:p>
       <w:pPr>
@@ -677,19 +560,8 @@
           <w:sz w:val="20"/>
           <w:szCs w:val="20"/>
         </w:rPr>
-        <w:t xml:space="preserve"> ID: </w:t>
-      </w:r>
-      <w:proofErr w:type="gramStart"/>
-      <w:r>
-        <w:rPr>
-          <w:rFonts w:ascii="Consolas" w:hAnsi="Consolas" w:cs="Consolas"/>
-          <w:color w:val="000000"/>
-          <w:sz w:val="20"/>
-          <w:szCs w:val="20"/>
-        </w:rPr>
-        <w:t>1</w:t>
-      </w:r>
-      <w:proofErr w:type="gramEnd"/>
+        <w:t xml:space="preserve"> ID: 1</w:t>
+      </w:r>
     </w:p>
     <w:p>
       <w:pPr>
@@ -743,19 +615,8 @@
           <w:sz w:val="20"/>
           <w:szCs w:val="20"/>
         </w:rPr>
-        <w:t xml:space="preserve"> ID: </w:t>
-      </w:r>
-      <w:proofErr w:type="gramStart"/>
-      <w:r>
-        <w:rPr>
-          <w:rFonts w:ascii="Consolas" w:hAnsi="Consolas" w:cs="Consolas"/>
-          <w:color w:val="000000"/>
-          <w:sz w:val="20"/>
-          <w:szCs w:val="20"/>
-        </w:rPr>
-        <w:t>2</w:t>
-      </w:r>
-      <w:proofErr w:type="gramEnd"/>
+        <w:t xml:space="preserve"> ID: 2</w:t>
+      </w:r>
     </w:p>
     <w:p>
       <w:pPr>
@@ -810,19 +671,8 @@
           <w:sz w:val="20"/>
           <w:szCs w:val="20"/>
         </w:rPr>
-        <w:t xml:space="preserve"> ID: </w:t>
-      </w:r>
-      <w:proofErr w:type="gramStart"/>
-      <w:r>
-        <w:rPr>
-          <w:rFonts w:ascii="Consolas" w:hAnsi="Consolas" w:cs="Consolas"/>
-          <w:color w:val="000000"/>
-          <w:sz w:val="20"/>
-          <w:szCs w:val="20"/>
-        </w:rPr>
-        <w:t>3</w:t>
-      </w:r>
-      <w:proofErr w:type="gramEnd"/>
+        <w:t xml:space="preserve"> ID: 3</w:t>
+      </w:r>
     </w:p>
     <w:p>
       <w:pPr>
@@ -862,19 +712,8 @@
           <w:sz w:val="20"/>
           <w:szCs w:val="20"/>
         </w:rPr>
-        <w:t xml:space="preserve">Centroid ID: </w:t>
-      </w:r>
-      <w:proofErr w:type="gramStart"/>
-      <w:r>
-        <w:rPr>
-          <w:rFonts w:ascii="Consolas" w:hAnsi="Consolas" w:cs="Consolas"/>
-          <w:color w:val="000000"/>
-          <w:sz w:val="20"/>
-          <w:szCs w:val="20"/>
-        </w:rPr>
-        <w:t>0</w:t>
-      </w:r>
-      <w:proofErr w:type="gramEnd"/>
+        <w:t>Centroid ID: 0</w:t>
+      </w:r>
     </w:p>
     <w:p>
       <w:pPr>
@@ -939,19 +778,8 @@
           <w:sz w:val="20"/>
           <w:szCs w:val="20"/>
         </w:rPr>
-        <w:t xml:space="preserve">Centroid ID: </w:t>
-      </w:r>
-      <w:proofErr w:type="gramStart"/>
-      <w:r>
-        <w:rPr>
-          <w:rFonts w:ascii="Consolas" w:hAnsi="Consolas" w:cs="Consolas"/>
-          <w:color w:val="000000"/>
-          <w:sz w:val="20"/>
-          <w:szCs w:val="20"/>
-        </w:rPr>
-        <w:t>1</w:t>
-      </w:r>
-      <w:proofErr w:type="gramEnd"/>
+        <w:t>Centroid ID: 1</w:t>
+      </w:r>
     </w:p>
     <w:p>
       <w:pPr>
@@ -1016,19 +844,8 @@
           <w:sz w:val="20"/>
           <w:szCs w:val="20"/>
         </w:rPr>
-        <w:t xml:space="preserve">Centroid ID: </w:t>
-      </w:r>
-      <w:proofErr w:type="gramStart"/>
-      <w:r>
-        <w:rPr>
-          <w:rFonts w:ascii="Consolas" w:hAnsi="Consolas" w:cs="Consolas"/>
-          <w:color w:val="000000"/>
-          <w:sz w:val="20"/>
-          <w:szCs w:val="20"/>
-        </w:rPr>
-        <w:t>2</w:t>
-      </w:r>
-      <w:proofErr w:type="gramEnd"/>
+        <w:t>Centroid ID: 2</w:t>
+      </w:r>
     </w:p>
     <w:p>
       <w:pPr>
@@ -1093,19 +910,8 @@
           <w:sz w:val="20"/>
           <w:szCs w:val="20"/>
         </w:rPr>
-        <w:t xml:space="preserve">Centroid ID: </w:t>
-      </w:r>
-      <w:proofErr w:type="gramStart"/>
-      <w:r>
-        <w:rPr>
-          <w:rFonts w:ascii="Consolas" w:hAnsi="Consolas" w:cs="Consolas"/>
-          <w:color w:val="000000"/>
-          <w:sz w:val="20"/>
-          <w:szCs w:val="20"/>
-        </w:rPr>
-        <w:t>3</w:t>
-      </w:r>
-      <w:proofErr w:type="gramEnd"/>
+        <w:t>Centroid ID: 3</w:t>
+      </w:r>
     </w:p>
     <w:p>
       <w:pPr>
@@ -1167,27 +973,7 @@
           <w:sz w:val="20"/>
           <w:szCs w:val="20"/>
         </w:rPr>
-        <w:t xml:space="preserve">The WCSS of this run </w:t>
-      </w:r>
-      <w:proofErr w:type="gramStart"/>
-      <w:r>
-        <w:rPr>
-          <w:rFonts w:ascii="Consolas" w:hAnsi="Consolas" w:cs="Consolas"/>
-          <w:color w:val="000000"/>
-          <w:sz w:val="20"/>
-          <w:szCs w:val="20"/>
-        </w:rPr>
-        <w:t>is:</w:t>
-      </w:r>
-      <w:proofErr w:type="gramEnd"/>
-      <w:r>
-        <w:rPr>
-          <w:rFonts w:ascii="Consolas" w:hAnsi="Consolas" w:cs="Consolas"/>
-          <w:color w:val="000000"/>
-          <w:sz w:val="20"/>
-          <w:szCs w:val="20"/>
-        </w:rPr>
-        <w:t xml:space="preserve"> 1735.0119407478992</w:t>
+        <w:t>The WCSS of this run is: 1735.0119407478992</w:t>
       </w:r>
     </w:p>
     <w:p>
@@ -1249,19 +1035,8 @@
           <w:sz w:val="20"/>
           <w:szCs w:val="20"/>
         </w:rPr>
-        <w:t xml:space="preserve"> ID: </w:t>
-      </w:r>
-      <w:proofErr w:type="gramStart"/>
-      <w:r>
-        <w:rPr>
-          <w:rFonts w:ascii="Consolas" w:hAnsi="Consolas" w:cs="Consolas"/>
-          <w:color w:val="000000"/>
-          <w:sz w:val="20"/>
-          <w:szCs w:val="20"/>
-        </w:rPr>
-        <w:t>0</w:t>
-      </w:r>
-      <w:proofErr w:type="gramEnd"/>
+        <w:t xml:space="preserve"> ID: 0</w:t>
+      </w:r>
     </w:p>
     <w:p>
       <w:pPr>
@@ -1315,19 +1090,8 @@
           <w:sz w:val="20"/>
           <w:szCs w:val="20"/>
         </w:rPr>
-        <w:t xml:space="preserve"> ID: </w:t>
-      </w:r>
-      <w:proofErr w:type="gramStart"/>
-      <w:r>
-        <w:rPr>
-          <w:rFonts w:ascii="Consolas" w:hAnsi="Consolas" w:cs="Consolas"/>
-          <w:color w:val="000000"/>
-          <w:sz w:val="20"/>
-          <w:szCs w:val="20"/>
-        </w:rPr>
-        <w:t>1</w:t>
-      </w:r>
-      <w:proofErr w:type="gramEnd"/>
+        <w:t xml:space="preserve"> ID: 1</w:t>
+      </w:r>
     </w:p>
     <w:p>
       <w:pPr>
@@ -1381,19 +1145,8 @@
           <w:sz w:val="20"/>
           <w:szCs w:val="20"/>
         </w:rPr>
-        <w:t xml:space="preserve"> ID: </w:t>
-      </w:r>
-      <w:proofErr w:type="gramStart"/>
-      <w:r>
-        <w:rPr>
-          <w:rFonts w:ascii="Consolas" w:hAnsi="Consolas" w:cs="Consolas"/>
-          <w:color w:val="000000"/>
-          <w:sz w:val="20"/>
-          <w:szCs w:val="20"/>
-        </w:rPr>
-        <w:t>2</w:t>
-      </w:r>
-      <w:proofErr w:type="gramEnd"/>
+        <w:t xml:space="preserve"> ID: 2</w:t>
+      </w:r>
     </w:p>
     <w:p>
       <w:pPr>
@@ -1447,19 +1200,8 @@
           <w:sz w:val="20"/>
           <w:szCs w:val="20"/>
         </w:rPr>
-        <w:t xml:space="preserve"> ID: </w:t>
-      </w:r>
-      <w:proofErr w:type="gramStart"/>
-      <w:r>
-        <w:rPr>
-          <w:rFonts w:ascii="Consolas" w:hAnsi="Consolas" w:cs="Consolas"/>
-          <w:color w:val="000000"/>
-          <w:sz w:val="20"/>
-          <w:szCs w:val="20"/>
-        </w:rPr>
-        <w:t>3</w:t>
-      </w:r>
-      <w:proofErr w:type="gramEnd"/>
+        <w:t xml:space="preserve"> ID: 3</w:t>
+      </w:r>
     </w:p>
     <w:p>
       <w:pPr>
@@ -1513,19 +1255,8 @@
           <w:sz w:val="20"/>
           <w:szCs w:val="20"/>
         </w:rPr>
-        <w:t xml:space="preserve"> ID: </w:t>
-      </w:r>
-      <w:proofErr w:type="gramStart"/>
-      <w:r>
-        <w:rPr>
-          <w:rFonts w:ascii="Consolas" w:hAnsi="Consolas" w:cs="Consolas"/>
-          <w:color w:val="000000"/>
-          <w:sz w:val="20"/>
-          <w:szCs w:val="20"/>
-        </w:rPr>
-        <w:t>4</w:t>
-      </w:r>
-      <w:proofErr w:type="gramEnd"/>
+        <w:t xml:space="preserve"> ID: 4</w:t>
+      </w:r>
     </w:p>
     <w:p>
       <w:pPr>
@@ -1579,19 +1310,8 @@
           <w:sz w:val="20"/>
           <w:szCs w:val="20"/>
         </w:rPr>
-        <w:t xml:space="preserve"> ID: </w:t>
-      </w:r>
-      <w:proofErr w:type="gramStart"/>
-      <w:r>
-        <w:rPr>
-          <w:rFonts w:ascii="Consolas" w:hAnsi="Consolas" w:cs="Consolas"/>
-          <w:color w:val="000000"/>
-          <w:sz w:val="20"/>
-          <w:szCs w:val="20"/>
-        </w:rPr>
-        <w:t>5</w:t>
-      </w:r>
-      <w:proofErr w:type="gramEnd"/>
+        <w:t xml:space="preserve"> ID: 5</w:t>
+      </w:r>
     </w:p>
     <w:p>
       <w:pPr>
@@ -1645,19 +1365,8 @@
           <w:sz w:val="20"/>
           <w:szCs w:val="20"/>
         </w:rPr>
-        <w:t xml:space="preserve"> ID: </w:t>
-      </w:r>
-      <w:proofErr w:type="gramStart"/>
-      <w:r>
-        <w:rPr>
-          <w:rFonts w:ascii="Consolas" w:hAnsi="Consolas" w:cs="Consolas"/>
-          <w:color w:val="000000"/>
-          <w:sz w:val="20"/>
-          <w:szCs w:val="20"/>
-        </w:rPr>
-        <w:t>6</w:t>
-      </w:r>
-      <w:proofErr w:type="gramEnd"/>
+        <w:t xml:space="preserve"> ID: 6</w:t>
+      </w:r>
     </w:p>
     <w:p>
       <w:pPr>
@@ -1711,19 +1420,8 @@
           <w:sz w:val="20"/>
           <w:szCs w:val="20"/>
         </w:rPr>
-        <w:t xml:space="preserve"> ID: </w:t>
-      </w:r>
-      <w:proofErr w:type="gramStart"/>
-      <w:r>
-        <w:rPr>
-          <w:rFonts w:ascii="Consolas" w:hAnsi="Consolas" w:cs="Consolas"/>
-          <w:color w:val="000000"/>
-          <w:sz w:val="20"/>
-          <w:szCs w:val="20"/>
-        </w:rPr>
-        <w:t>7</w:t>
-      </w:r>
-      <w:proofErr w:type="gramEnd"/>
+        <w:t xml:space="preserve"> ID: 7</w:t>
+      </w:r>
     </w:p>
     <w:p>
       <w:pPr>
@@ -1764,19 +1462,8 @@
           <w:szCs w:val="20"/>
         </w:rPr>
         <w:lastRenderedPageBreak/>
-        <w:t xml:space="preserve">Centroid ID: </w:t>
-      </w:r>
-      <w:proofErr w:type="gramStart"/>
-      <w:r>
-        <w:rPr>
-          <w:rFonts w:ascii="Consolas" w:hAnsi="Consolas" w:cs="Consolas"/>
-          <w:color w:val="000000"/>
-          <w:sz w:val="20"/>
-          <w:szCs w:val="20"/>
-        </w:rPr>
-        <w:t>0</w:t>
-      </w:r>
-      <w:proofErr w:type="gramEnd"/>
+        <w:t>Centroid ID: 0</w:t>
+      </w:r>
     </w:p>
     <w:p>
       <w:pPr>
@@ -1841,19 +1528,8 @@
           <w:sz w:val="20"/>
           <w:szCs w:val="20"/>
         </w:rPr>
-        <w:t xml:space="preserve">Centroid ID: </w:t>
-      </w:r>
-      <w:proofErr w:type="gramStart"/>
-      <w:r>
-        <w:rPr>
-          <w:rFonts w:ascii="Consolas" w:hAnsi="Consolas" w:cs="Consolas"/>
-          <w:color w:val="000000"/>
-          <w:sz w:val="20"/>
-          <w:szCs w:val="20"/>
-        </w:rPr>
-        <w:t>1</w:t>
-      </w:r>
-      <w:proofErr w:type="gramEnd"/>
+        <w:t>Centroid ID: 1</w:t>
+      </w:r>
     </w:p>
     <w:p>
       <w:pPr>
@@ -1918,19 +1594,8 @@
           <w:sz w:val="20"/>
           <w:szCs w:val="20"/>
         </w:rPr>
-        <w:t xml:space="preserve">Centroid ID: </w:t>
-      </w:r>
-      <w:proofErr w:type="gramStart"/>
-      <w:r>
-        <w:rPr>
-          <w:rFonts w:ascii="Consolas" w:hAnsi="Consolas" w:cs="Consolas"/>
-          <w:color w:val="000000"/>
-          <w:sz w:val="20"/>
-          <w:szCs w:val="20"/>
-        </w:rPr>
-        <w:t>2</w:t>
-      </w:r>
-      <w:proofErr w:type="gramEnd"/>
+        <w:t>Centroid ID: 2</w:t>
+      </w:r>
     </w:p>
     <w:p>
       <w:pPr>
@@ -1995,19 +1660,8 @@
           <w:sz w:val="20"/>
           <w:szCs w:val="20"/>
         </w:rPr>
-        <w:t xml:space="preserve">Centroid ID: </w:t>
-      </w:r>
-      <w:proofErr w:type="gramStart"/>
-      <w:r>
-        <w:rPr>
-          <w:rFonts w:ascii="Consolas" w:hAnsi="Consolas" w:cs="Consolas"/>
-          <w:color w:val="000000"/>
-          <w:sz w:val="20"/>
-          <w:szCs w:val="20"/>
-        </w:rPr>
-        <w:t>3</w:t>
-      </w:r>
-      <w:proofErr w:type="gramEnd"/>
+        <w:t>Centroid ID: 3</w:t>
+      </w:r>
     </w:p>
     <w:p>
       <w:pPr>
@@ -2072,19 +1726,8 @@
           <w:sz w:val="20"/>
           <w:szCs w:val="20"/>
         </w:rPr>
-        <w:t xml:space="preserve">Centroid ID: </w:t>
-      </w:r>
-      <w:proofErr w:type="gramStart"/>
-      <w:r>
-        <w:rPr>
-          <w:rFonts w:ascii="Consolas" w:hAnsi="Consolas" w:cs="Consolas"/>
-          <w:color w:val="000000"/>
-          <w:sz w:val="20"/>
-          <w:szCs w:val="20"/>
-        </w:rPr>
-        <w:t>4</w:t>
-      </w:r>
-      <w:proofErr w:type="gramEnd"/>
+        <w:t>Centroid ID: 4</w:t>
+      </w:r>
     </w:p>
     <w:p>
       <w:pPr>
@@ -2149,19 +1792,8 @@
           <w:sz w:val="20"/>
           <w:szCs w:val="20"/>
         </w:rPr>
-        <w:t xml:space="preserve">Centroid ID: </w:t>
-      </w:r>
-      <w:proofErr w:type="gramStart"/>
-      <w:r>
-        <w:rPr>
-          <w:rFonts w:ascii="Consolas" w:hAnsi="Consolas" w:cs="Consolas"/>
-          <w:color w:val="000000"/>
-          <w:sz w:val="20"/>
-          <w:szCs w:val="20"/>
-        </w:rPr>
-        <w:t>5</w:t>
-      </w:r>
-      <w:proofErr w:type="gramEnd"/>
+        <w:t>Centroid ID: 5</w:t>
+      </w:r>
     </w:p>
     <w:p>
       <w:pPr>
@@ -2226,19 +1858,8 @@
           <w:sz w:val="20"/>
           <w:szCs w:val="20"/>
         </w:rPr>
-        <w:t xml:space="preserve">Centroid ID: </w:t>
-      </w:r>
-      <w:proofErr w:type="gramStart"/>
-      <w:r>
-        <w:rPr>
-          <w:rFonts w:ascii="Consolas" w:hAnsi="Consolas" w:cs="Consolas"/>
-          <w:color w:val="000000"/>
-          <w:sz w:val="20"/>
-          <w:szCs w:val="20"/>
-        </w:rPr>
-        <w:t>6</w:t>
-      </w:r>
-      <w:proofErr w:type="gramEnd"/>
+        <w:t>Centroid ID: 6</w:t>
+      </w:r>
     </w:p>
     <w:p>
       <w:pPr>
@@ -2303,19 +1924,8 @@
           <w:sz w:val="20"/>
           <w:szCs w:val="20"/>
         </w:rPr>
-        <w:t xml:space="preserve">Centroid ID: </w:t>
-      </w:r>
-      <w:proofErr w:type="gramStart"/>
-      <w:r>
-        <w:rPr>
-          <w:rFonts w:ascii="Consolas" w:hAnsi="Consolas" w:cs="Consolas"/>
-          <w:color w:val="000000"/>
-          <w:sz w:val="20"/>
-          <w:szCs w:val="20"/>
-        </w:rPr>
-        <w:t>7</w:t>
-      </w:r>
-      <w:proofErr w:type="gramEnd"/>
+        <w:t>Centroid ID: 7</w:t>
+      </w:r>
     </w:p>
     <w:p>
       <w:pPr>
@@ -2377,27 +1987,7 @@
           <w:sz w:val="20"/>
           <w:szCs w:val="20"/>
         </w:rPr>
-        <w:t xml:space="preserve">The WCSS of this run </w:t>
-      </w:r>
-      <w:proofErr w:type="gramStart"/>
-      <w:r>
-        <w:rPr>
-          <w:rFonts w:ascii="Consolas" w:hAnsi="Consolas" w:cs="Consolas"/>
-          <w:color w:val="000000"/>
-          <w:sz w:val="20"/>
-          <w:szCs w:val="20"/>
-        </w:rPr>
-        <w:t>is:</w:t>
-      </w:r>
-      <w:proofErr w:type="gramEnd"/>
-      <w:r>
-        <w:rPr>
-          <w:rFonts w:ascii="Consolas" w:hAnsi="Consolas" w:cs="Consolas"/>
-          <w:color w:val="000000"/>
-          <w:sz w:val="20"/>
-          <w:szCs w:val="20"/>
-        </w:rPr>
-        <w:t xml:space="preserve"> 1015.4318476471202</w:t>
+        <w:t>The WCSS of this run is: 1015.4318476471202</w:t>
       </w:r>
     </w:p>
     <w:p>
@@ -2459,19 +2049,8 @@
           <w:sz w:val="20"/>
           <w:szCs w:val="20"/>
         </w:rPr>
-        <w:t xml:space="preserve"> ID: </w:t>
-      </w:r>
-      <w:proofErr w:type="gramStart"/>
-      <w:r>
-        <w:rPr>
-          <w:rFonts w:ascii="Consolas" w:hAnsi="Consolas" w:cs="Consolas"/>
-          <w:color w:val="000000"/>
-          <w:sz w:val="20"/>
-          <w:szCs w:val="20"/>
-        </w:rPr>
-        <w:t>0</w:t>
-      </w:r>
-      <w:proofErr w:type="gramEnd"/>
+        <w:t xml:space="preserve"> ID: 0</w:t>
+      </w:r>
     </w:p>
     <w:p>
       <w:pPr>
@@ -2525,19 +2104,8 @@
           <w:sz w:val="20"/>
           <w:szCs w:val="20"/>
         </w:rPr>
-        <w:t xml:space="preserve"> ID: </w:t>
-      </w:r>
-      <w:proofErr w:type="gramStart"/>
-      <w:r>
-        <w:rPr>
-          <w:rFonts w:ascii="Consolas" w:hAnsi="Consolas" w:cs="Consolas"/>
-          <w:color w:val="000000"/>
-          <w:sz w:val="20"/>
-          <w:szCs w:val="20"/>
-        </w:rPr>
-        <w:t>1</w:t>
-      </w:r>
-      <w:proofErr w:type="gramEnd"/>
+        <w:t xml:space="preserve"> ID: 1</w:t>
+      </w:r>
     </w:p>
     <w:p>
       <w:pPr>
@@ -2591,19 +2159,8 @@
           <w:sz w:val="20"/>
           <w:szCs w:val="20"/>
         </w:rPr>
-        <w:t xml:space="preserve"> ID: </w:t>
-      </w:r>
-      <w:proofErr w:type="gramStart"/>
-      <w:r>
-        <w:rPr>
-          <w:rFonts w:ascii="Consolas" w:hAnsi="Consolas" w:cs="Consolas"/>
-          <w:color w:val="000000"/>
-          <w:sz w:val="20"/>
-          <w:szCs w:val="20"/>
-        </w:rPr>
-        <w:t>2</w:t>
-      </w:r>
-      <w:proofErr w:type="gramEnd"/>
+        <w:t xml:space="preserve"> ID: 2</w:t>
+      </w:r>
     </w:p>
     <w:p>
       <w:pPr>
@@ -2658,19 +2215,8 @@
           <w:sz w:val="20"/>
           <w:szCs w:val="20"/>
         </w:rPr>
-        <w:t xml:space="preserve"> ID: </w:t>
-      </w:r>
-      <w:proofErr w:type="gramStart"/>
-      <w:r>
-        <w:rPr>
-          <w:rFonts w:ascii="Consolas" w:hAnsi="Consolas" w:cs="Consolas"/>
-          <w:color w:val="000000"/>
-          <w:sz w:val="20"/>
-          <w:szCs w:val="20"/>
-        </w:rPr>
-        <w:t>3</w:t>
-      </w:r>
-      <w:proofErr w:type="gramEnd"/>
+        <w:t xml:space="preserve"> ID: 3</w:t>
+      </w:r>
     </w:p>
     <w:p>
       <w:pPr>
@@ -2724,19 +2270,8 @@
           <w:sz w:val="20"/>
           <w:szCs w:val="20"/>
         </w:rPr>
-        <w:t xml:space="preserve"> ID: </w:t>
-      </w:r>
-      <w:proofErr w:type="gramStart"/>
-      <w:r>
-        <w:rPr>
-          <w:rFonts w:ascii="Consolas" w:hAnsi="Consolas" w:cs="Consolas"/>
-          <w:color w:val="000000"/>
-          <w:sz w:val="20"/>
-          <w:szCs w:val="20"/>
-        </w:rPr>
-        <w:t>4</w:t>
-      </w:r>
-      <w:proofErr w:type="gramEnd"/>
+        <w:t xml:space="preserve"> ID: 4</w:t>
+      </w:r>
     </w:p>
     <w:p>
       <w:pPr>
@@ -2790,19 +2325,8 @@
           <w:sz w:val="20"/>
           <w:szCs w:val="20"/>
         </w:rPr>
-        <w:t xml:space="preserve"> ID: </w:t>
-      </w:r>
-      <w:proofErr w:type="gramStart"/>
-      <w:r>
-        <w:rPr>
-          <w:rFonts w:ascii="Consolas" w:hAnsi="Consolas" w:cs="Consolas"/>
-          <w:color w:val="000000"/>
-          <w:sz w:val="20"/>
-          <w:szCs w:val="20"/>
-        </w:rPr>
-        <w:t>5</w:t>
-      </w:r>
-      <w:proofErr w:type="gramEnd"/>
+        <w:t xml:space="preserve"> ID: 5</w:t>
+      </w:r>
     </w:p>
     <w:p>
       <w:pPr>
@@ -2856,19 +2380,8 @@
           <w:sz w:val="20"/>
           <w:szCs w:val="20"/>
         </w:rPr>
-        <w:t xml:space="preserve"> ID: </w:t>
-      </w:r>
-      <w:proofErr w:type="gramStart"/>
-      <w:r>
-        <w:rPr>
-          <w:rFonts w:ascii="Consolas" w:hAnsi="Consolas" w:cs="Consolas"/>
-          <w:color w:val="000000"/>
-          <w:sz w:val="20"/>
-          <w:szCs w:val="20"/>
-        </w:rPr>
-        <w:t>6</w:t>
-      </w:r>
-      <w:proofErr w:type="gramEnd"/>
+        <w:t xml:space="preserve"> ID: 6</w:t>
+      </w:r>
     </w:p>
     <w:p>
       <w:pPr>
@@ -2922,19 +2435,8 @@
           <w:sz w:val="20"/>
           <w:szCs w:val="20"/>
         </w:rPr>
-        <w:t xml:space="preserve"> ID: </w:t>
-      </w:r>
-      <w:proofErr w:type="gramStart"/>
-      <w:r>
-        <w:rPr>
-          <w:rFonts w:ascii="Consolas" w:hAnsi="Consolas" w:cs="Consolas"/>
-          <w:color w:val="000000"/>
-          <w:sz w:val="20"/>
-          <w:szCs w:val="20"/>
-        </w:rPr>
-        <w:t>7</w:t>
-      </w:r>
-      <w:proofErr w:type="gramEnd"/>
+        <w:t xml:space="preserve"> ID: 7</w:t>
+      </w:r>
     </w:p>
     <w:p>
       <w:pPr>
@@ -2988,19 +2490,8 @@
           <w:sz w:val="20"/>
           <w:szCs w:val="20"/>
         </w:rPr>
-        <w:t xml:space="preserve"> ID: </w:t>
-      </w:r>
-      <w:proofErr w:type="gramStart"/>
-      <w:r>
-        <w:rPr>
-          <w:rFonts w:ascii="Consolas" w:hAnsi="Consolas" w:cs="Consolas"/>
-          <w:color w:val="000000"/>
-          <w:sz w:val="20"/>
-          <w:szCs w:val="20"/>
-        </w:rPr>
-        <w:t>8</w:t>
-      </w:r>
-      <w:proofErr w:type="gramEnd"/>
+        <w:t xml:space="preserve"> ID: 8</w:t>
+      </w:r>
     </w:p>
     <w:p>
       <w:pPr>
@@ -3054,19 +2545,8 @@
           <w:sz w:val="20"/>
           <w:szCs w:val="20"/>
         </w:rPr>
-        <w:t xml:space="preserve"> ID: </w:t>
-      </w:r>
-      <w:proofErr w:type="gramStart"/>
-      <w:r>
-        <w:rPr>
-          <w:rFonts w:ascii="Consolas" w:hAnsi="Consolas" w:cs="Consolas"/>
-          <w:color w:val="000000"/>
-          <w:sz w:val="20"/>
-          <w:szCs w:val="20"/>
-        </w:rPr>
-        <w:t>9</w:t>
-      </w:r>
-      <w:proofErr w:type="gramEnd"/>
+        <w:t xml:space="preserve"> ID: 9</w:t>
+      </w:r>
     </w:p>
     <w:p>
       <w:pPr>
@@ -3436,19 +2916,8 @@
           <w:sz w:val="20"/>
           <w:szCs w:val="20"/>
         </w:rPr>
-        <w:t xml:space="preserve">Centroid ID: </w:t>
-      </w:r>
-      <w:proofErr w:type="gramStart"/>
-      <w:r>
-        <w:rPr>
-          <w:rFonts w:ascii="Consolas" w:hAnsi="Consolas" w:cs="Consolas"/>
-          <w:color w:val="000000"/>
-          <w:sz w:val="20"/>
-          <w:szCs w:val="20"/>
-        </w:rPr>
-        <w:t>0</w:t>
-      </w:r>
-      <w:proofErr w:type="gramEnd"/>
+        <w:t>Centroid ID: 0</w:t>
+      </w:r>
     </w:p>
     <w:p>
       <w:pPr>
@@ -3513,19 +2982,8 @@
           <w:sz w:val="20"/>
           <w:szCs w:val="20"/>
         </w:rPr>
-        <w:t xml:space="preserve">Centroid ID: </w:t>
-      </w:r>
-      <w:proofErr w:type="gramStart"/>
-      <w:r>
-        <w:rPr>
-          <w:rFonts w:ascii="Consolas" w:hAnsi="Consolas" w:cs="Consolas"/>
-          <w:color w:val="000000"/>
-          <w:sz w:val="20"/>
-          <w:szCs w:val="20"/>
-        </w:rPr>
-        <w:t>1</w:t>
-      </w:r>
-      <w:proofErr w:type="gramEnd"/>
+        <w:t>Centroid ID: 1</w:t>
+      </w:r>
     </w:p>
     <w:p>
       <w:pPr>
@@ -3590,19 +3048,8 @@
           <w:sz w:val="20"/>
           <w:szCs w:val="20"/>
         </w:rPr>
-        <w:t xml:space="preserve">Centroid ID: </w:t>
-      </w:r>
-      <w:proofErr w:type="gramStart"/>
-      <w:r>
-        <w:rPr>
-          <w:rFonts w:ascii="Consolas" w:hAnsi="Consolas" w:cs="Consolas"/>
-          <w:color w:val="000000"/>
-          <w:sz w:val="20"/>
-          <w:szCs w:val="20"/>
-        </w:rPr>
-        <w:t>2</w:t>
-      </w:r>
-      <w:proofErr w:type="gramEnd"/>
+        <w:t>Centroid ID: 2</w:t>
+      </w:r>
     </w:p>
     <w:p>
       <w:pPr>
@@ -3667,19 +3114,8 @@
           <w:sz w:val="20"/>
           <w:szCs w:val="20"/>
         </w:rPr>
-        <w:t xml:space="preserve">Centroid ID: </w:t>
-      </w:r>
-      <w:proofErr w:type="gramStart"/>
-      <w:r>
-        <w:rPr>
-          <w:rFonts w:ascii="Consolas" w:hAnsi="Consolas" w:cs="Consolas"/>
-          <w:color w:val="000000"/>
-          <w:sz w:val="20"/>
-          <w:szCs w:val="20"/>
-        </w:rPr>
-        <w:t>3</w:t>
-      </w:r>
-      <w:proofErr w:type="gramEnd"/>
+        <w:t>Centroid ID: 3</w:t>
+      </w:r>
     </w:p>
     <w:p>
       <w:pPr>
@@ -3745,19 +3181,8 @@
           <w:sz w:val="20"/>
           <w:szCs w:val="20"/>
         </w:rPr>
-        <w:t xml:space="preserve">Centroid ID: </w:t>
-      </w:r>
-      <w:proofErr w:type="gramStart"/>
-      <w:r>
-        <w:rPr>
-          <w:rFonts w:ascii="Consolas" w:hAnsi="Consolas" w:cs="Consolas"/>
-          <w:color w:val="000000"/>
-          <w:sz w:val="20"/>
-          <w:szCs w:val="20"/>
-        </w:rPr>
-        <w:t>4</w:t>
-      </w:r>
-      <w:proofErr w:type="gramEnd"/>
+        <w:t>Centroid ID: 4</w:t>
+      </w:r>
     </w:p>
     <w:p>
       <w:pPr>
@@ -3822,19 +3247,8 @@
           <w:sz w:val="20"/>
           <w:szCs w:val="20"/>
         </w:rPr>
-        <w:t xml:space="preserve">Centroid ID: </w:t>
-      </w:r>
-      <w:proofErr w:type="gramStart"/>
-      <w:r>
-        <w:rPr>
-          <w:rFonts w:ascii="Consolas" w:hAnsi="Consolas" w:cs="Consolas"/>
-          <w:color w:val="000000"/>
-          <w:sz w:val="20"/>
-          <w:szCs w:val="20"/>
-        </w:rPr>
-        <w:t>5</w:t>
-      </w:r>
-      <w:proofErr w:type="gramEnd"/>
+        <w:t>Centroid ID: 5</w:t>
+      </w:r>
     </w:p>
     <w:p>
       <w:pPr>
@@ -3899,19 +3313,8 @@
           <w:sz w:val="20"/>
           <w:szCs w:val="20"/>
         </w:rPr>
-        <w:t xml:space="preserve">Centroid ID: </w:t>
-      </w:r>
-      <w:proofErr w:type="gramStart"/>
-      <w:r>
-        <w:rPr>
-          <w:rFonts w:ascii="Consolas" w:hAnsi="Consolas" w:cs="Consolas"/>
-          <w:color w:val="000000"/>
-          <w:sz w:val="20"/>
-          <w:szCs w:val="20"/>
-        </w:rPr>
-        <w:t>6</w:t>
-      </w:r>
-      <w:proofErr w:type="gramEnd"/>
+        <w:t>Centroid ID: 6</w:t>
+      </w:r>
     </w:p>
     <w:p>
       <w:pPr>
@@ -3976,19 +3379,8 @@
           <w:sz w:val="20"/>
           <w:szCs w:val="20"/>
         </w:rPr>
-        <w:t xml:space="preserve">Centroid ID: </w:t>
-      </w:r>
-      <w:proofErr w:type="gramStart"/>
-      <w:r>
-        <w:rPr>
-          <w:rFonts w:ascii="Consolas" w:hAnsi="Consolas" w:cs="Consolas"/>
-          <w:color w:val="000000"/>
-          <w:sz w:val="20"/>
-          <w:szCs w:val="20"/>
-        </w:rPr>
-        <w:t>7</w:t>
-      </w:r>
-      <w:proofErr w:type="gramEnd"/>
+        <w:t>Centroid ID: 7</w:t>
+      </w:r>
     </w:p>
     <w:p>
       <w:pPr>
@@ -4053,19 +3445,8 @@
           <w:sz w:val="20"/>
           <w:szCs w:val="20"/>
         </w:rPr>
-        <w:t xml:space="preserve">Centroid ID: </w:t>
-      </w:r>
-      <w:proofErr w:type="gramStart"/>
-      <w:r>
-        <w:rPr>
-          <w:rFonts w:ascii="Consolas" w:hAnsi="Consolas" w:cs="Consolas"/>
-          <w:color w:val="000000"/>
-          <w:sz w:val="20"/>
-          <w:szCs w:val="20"/>
-        </w:rPr>
-        <w:t>8</w:t>
-      </w:r>
-      <w:proofErr w:type="gramEnd"/>
+        <w:t>Centroid ID: 8</w:t>
+      </w:r>
     </w:p>
     <w:p>
       <w:pPr>
@@ -4130,19 +3511,8 @@
           <w:sz w:val="20"/>
           <w:szCs w:val="20"/>
         </w:rPr>
-        <w:t xml:space="preserve">Centroid ID: </w:t>
-      </w:r>
-      <w:proofErr w:type="gramStart"/>
-      <w:r>
-        <w:rPr>
-          <w:rFonts w:ascii="Consolas" w:hAnsi="Consolas" w:cs="Consolas"/>
-          <w:color w:val="000000"/>
-          <w:sz w:val="20"/>
-          <w:szCs w:val="20"/>
-        </w:rPr>
-        <w:t>9</w:t>
-      </w:r>
-      <w:proofErr w:type="gramEnd"/>
+        <w:t>Centroid ID: 9</w:t>
+      </w:r>
     </w:p>
     <w:p>
       <w:pPr>
@@ -4601,27 +3971,7 @@
           <w:sz w:val="20"/>
           <w:szCs w:val="20"/>
         </w:rPr>
-        <w:t xml:space="preserve">The WCSS of this run </w:t>
-      </w:r>
-      <w:proofErr w:type="gramStart"/>
-      <w:r>
-        <w:rPr>
-          <w:rFonts w:ascii="Consolas" w:hAnsi="Consolas" w:cs="Consolas"/>
-          <w:color w:val="000000"/>
-          <w:sz w:val="20"/>
-          <w:szCs w:val="20"/>
-        </w:rPr>
-        <w:t>is:</w:t>
-      </w:r>
-      <w:proofErr w:type="gramEnd"/>
-      <w:r>
-        <w:rPr>
-          <w:rFonts w:ascii="Consolas" w:hAnsi="Consolas" w:cs="Consolas"/>
-          <w:color w:val="000000"/>
-          <w:sz w:val="20"/>
-          <w:szCs w:val="20"/>
-        </w:rPr>
-        <w:t xml:space="preserve"> 581.4326335532559</w:t>
+        <w:t>The WCSS of this run is: 581.4326335532559</w:t>
       </w:r>
     </w:p>
     <w:p>
@@ -4636,11 +3986,20 @@
       <w:r>
         <w:rPr>
           <w:noProof/>
+          <w:lang w:eastAsia="en-US"/>
         </w:rPr>
         <w:drawing>
-          <wp:inline distT="0" distB="0" distL="0" distR="0" wp14:anchorId="338956D7" wp14:editId="7C47DFFF">
-            <wp:extent cx="5943600" cy="3874135"/>
-            <wp:effectExtent l="0" t="0" r="19050" b="12065"/>
+          <wp:anchor distT="0" distB="0" distL="114300" distR="114300" simplePos="0" relativeHeight="251659264" behindDoc="1" locked="0" layoutInCell="1" allowOverlap="1" wp14:anchorId="1AC58A8A" wp14:editId="27607E24">
+            <wp:simplePos x="0" y="0"/>
+            <wp:positionH relativeFrom="column">
+              <wp:posOffset>342900</wp:posOffset>
+            </wp:positionH>
+            <wp:positionV relativeFrom="paragraph">
+              <wp:posOffset>32385</wp:posOffset>
+            </wp:positionV>
+            <wp:extent cx="5486400" cy="3457575"/>
+            <wp:effectExtent l="0" t="0" r="25400" b="22225"/>
+            <wp:wrapNone/>
             <wp:docPr id="1" name="Chart 1"/>
             <wp:cNvGraphicFramePr/>
             <a:graphic xmlns:a="http://schemas.openxmlformats.org/drawingml/2006/main">
@@ -4648,13 +4007,51 @@
                 <c:chart xmlns:c="http://schemas.openxmlformats.org/drawingml/2006/chart" xmlns:r="http://schemas.openxmlformats.org/officeDocument/2006/relationships" r:id="rId5"/>
               </a:graphicData>
             </a:graphic>
-          </wp:inline>
+            <wp14:sizeRelH relativeFrom="page">
+              <wp14:pctWidth>0</wp14:pctWidth>
+            </wp14:sizeRelH>
+            <wp14:sizeRelV relativeFrom="page">
+              <wp14:pctHeight>0</wp14:pctHeight>
+            </wp14:sizeRelV>
+          </wp:anchor>
         </w:drawing>
       </w:r>
     </w:p>
     <w:p>
       <w:bookmarkStart w:id="0" w:name="_GoBack"/>
       <w:bookmarkEnd w:id="0"/>
+      <w:r>
+        <w:rPr>
+          <w:noProof/>
+        </w:rPr>
+        <w:drawing>
+          <wp:anchor distT="0" distB="0" distL="114300" distR="114300" simplePos="0" relativeHeight="251658240" behindDoc="1" locked="0" layoutInCell="1" allowOverlap="1" wp14:anchorId="3BD3F2C9" wp14:editId="4D15DC57">
+            <wp:simplePos x="0" y="0"/>
+            <wp:positionH relativeFrom="column">
+              <wp:posOffset>342900</wp:posOffset>
+            </wp:positionH>
+            <wp:positionV relativeFrom="paragraph">
+              <wp:posOffset>3306445</wp:posOffset>
+            </wp:positionV>
+            <wp:extent cx="5486400" cy="3314700"/>
+            <wp:effectExtent l="0" t="0" r="25400" b="12700"/>
+            <wp:wrapNone/>
+            <wp:docPr id="2" name="Chart 2"/>
+            <wp:cNvGraphicFramePr/>
+            <a:graphic xmlns:a="http://schemas.openxmlformats.org/drawingml/2006/main">
+              <a:graphicData uri="http://schemas.openxmlformats.org/drawingml/2006/chart">
+                <c:chart xmlns:c="http://schemas.openxmlformats.org/drawingml/2006/chart" xmlns:r="http://schemas.openxmlformats.org/officeDocument/2006/relationships" r:id="rId6"/>
+              </a:graphicData>
+            </a:graphic>
+            <wp14:sizeRelH relativeFrom="page">
+              <wp14:pctWidth>0</wp14:pctWidth>
+            </wp14:sizeRelH>
+            <wp14:sizeRelV relativeFrom="page">
+              <wp14:pctHeight>0</wp14:pctHeight>
+            </wp14:sizeRelV>
+          </wp:anchor>
+        </w:drawing>
+      </w:r>
     </w:p>
     <w:sectPr>
       <w:pgSz w:w="12240" w:h="15840"/>
@@ -4683,7 +4080,7 @@
       </w:pPr>
     </w:pPrDefault>
   </w:docDefaults>
-  <w:latentStyles w:defLockedState="0" w:defUIPriority="99" w:defSemiHidden="1" w:defUnhideWhenUsed="1" w:defQFormat="0" w:count="267">
+  <w:latentStyles w:defLockedState="0" w:defUIPriority="99" w:defSemiHidden="1" w:defUnhideWhenUsed="1" w:defQFormat="0" w:count="276">
     <w:lsdException w:name="Normal" w:semiHidden="0" w:uiPriority="0" w:unhideWhenUsed="0" w:qFormat="1"/>
     <w:lsdException w:name="heading 1" w:semiHidden="0" w:uiPriority="9" w:unhideWhenUsed="0" w:qFormat="1"/>
     <w:lsdException w:name="heading 2" w:uiPriority="9" w:qFormat="1"/>
@@ -4887,7 +4284,7 @@
 </file>
 
 <file path=word/stylesWithEffects.xml><?xml version="1.0" encoding="utf-8"?>
-<w:styles xmlns:wpc="http://schemas.microsoft.com/office/word/2010/wordprocessingCanvas" xmlns:mc="http://schemas.openxmlformats.org/markup-compatibility/2006" xmlns:o="urn:schemas-microsoft-com:office:office" xmlns:r="http://schemas.openxmlformats.org/officeDocument/2006/relationships" xmlns:m="http://schemas.openxmlformats.org/officeDocument/2006/math" xmlns:v="urn:schemas-microsoft-com:vml" xmlns:wp14="http://schemas.microsoft.com/office/word/2010/wordprocessingDrawing" xmlns:wp="http://schemas.openxmlformats.org/drawingml/2006/wordprocessingDrawing" xmlns:w10="urn:schemas-microsoft-com:office:word" xmlns:w="http://schemas.openxmlformats.org/wordprocessingml/2006/main" xmlns:w14="http://schemas.microsoft.com/office/word/2010/wordml" xmlns:wpg="http://schemas.microsoft.com/office/word/2010/wordprocessingGroup" xmlns:wpi="http://schemas.microsoft.com/office/word/2010/wordprocessingInk" xmlns:wne="http://schemas.microsoft.com/office/word/2006/wordml" xmlns:wps="http://schemas.microsoft.com/office/word/2010/wordprocessingShape" mc:Ignorable="w14 wp14">
+<w:styles xmlns:wpc="http://schemas.microsoft.com/office/word/2010/wordprocessingCanvas" xmlns:mo="http://schemas.microsoft.com/office/mac/office/2008/main" xmlns:mc="http://schemas.openxmlformats.org/markup-compatibility/2006" xmlns:mv="urn:schemas-microsoft-com:mac:vml" xmlns:o="urn:schemas-microsoft-com:office:office" xmlns:r="http://schemas.openxmlformats.org/officeDocument/2006/relationships" xmlns:m="http://schemas.openxmlformats.org/officeDocument/2006/math" xmlns:v="urn:schemas-microsoft-com:vml" xmlns:wp14="http://schemas.microsoft.com/office/word/2010/wordprocessingDrawing" xmlns:wp="http://schemas.openxmlformats.org/drawingml/2006/wordprocessingDrawing" xmlns:w10="urn:schemas-microsoft-com:office:word" xmlns:w="http://schemas.openxmlformats.org/wordprocessingml/2006/main" xmlns:w14="http://schemas.microsoft.com/office/word/2010/wordml" xmlns:wpg="http://schemas.microsoft.com/office/word/2010/wordprocessingGroup" xmlns:wpi="http://schemas.microsoft.com/office/word/2010/wordprocessingInk" xmlns:wne="http://schemas.microsoft.com/office/word/2006/wordml" xmlns:wps="http://schemas.microsoft.com/office/word/2010/wordprocessingShape" mc:Ignorable="w14 wp14">
   <w:docDefaults>
     <w:rPrDefault>
       <w:rPr>
@@ -4903,7 +4300,7 @@
       </w:pPr>
     </w:pPrDefault>
   </w:docDefaults>
-  <w:latentStyles w:defLockedState="0" w:defUIPriority="99" w:defSemiHidden="1" w:defUnhideWhenUsed="1" w:defQFormat="0" w:count="267">
+  <w:latentStyles w:defLockedState="0" w:defUIPriority="99" w:defSemiHidden="1" w:defUnhideWhenUsed="1" w:defQFormat="0" w:count="276">
     <w:lsdException w:name="Normal" w:semiHidden="0" w:uiPriority="0" w:unhideWhenUsed="0" w:qFormat="1"/>
     <w:lsdException w:name="heading 1" w:semiHidden="0" w:uiPriority="9" w:unhideWhenUsed="0" w:qFormat="1"/>
     <w:lsdException w:name="heading 2" w:uiPriority="9" w:qFormat="1"/>
@@ -5141,6 +4538,7 @@
           </a:p>
         </c:rich>
       </c:tx>
+      <c:layout/>
       <c:overlay val="0"/>
     </c:title>
     <c:autoTitleDeleted val="0"/>
@@ -5159,19 +4557,19 @@
                 <c:formatCode>General</c:formatCode>
                 <c:ptCount val="5"/>
                 <c:pt idx="0">
-                  <c:v>1</c:v>
+                  <c:v>1.0</c:v>
                 </c:pt>
                 <c:pt idx="1">
-                  <c:v>2</c:v>
+                  <c:v>2.0</c:v>
                 </c:pt>
                 <c:pt idx="2">
-                  <c:v>4</c:v>
+                  <c:v>4.0</c:v>
                 </c:pt>
                 <c:pt idx="3">
-                  <c:v>8</c:v>
+                  <c:v>8.0</c:v>
                 </c:pt>
                 <c:pt idx="4">
-                  <c:v>16</c:v>
+                  <c:v>16.0</c:v>
                 </c:pt>
               </c:numCache>
             </c:numRef>
@@ -5183,19 +4581,19 @@
                 <c:formatCode>General</c:formatCode>
                 <c:ptCount val="5"/>
                 <c:pt idx="0">
-                  <c:v>6550.3069583635497</c:v>
+                  <c:v>6550.30695836355</c:v>
                 </c:pt>
                 <c:pt idx="1">
-                  <c:v>3402.1846082636798</c:v>
+                  <c:v>3402.184608263678</c:v>
                 </c:pt>
                 <c:pt idx="2">
-                  <c:v>1735.0119407478901</c:v>
+                  <c:v>1735.01194074789</c:v>
                 </c:pt>
                 <c:pt idx="3">
                   <c:v>1015.43184764712</c:v>
                 </c:pt>
                 <c:pt idx="4">
-                  <c:v>581.43263355325496</c:v>
+                  <c:v>581.432633553255</c:v>
                 </c:pt>
               </c:numCache>
             </c:numRef>
@@ -5212,11 +4610,11 @@
         </c:dLbls>
         <c:marker val="1"/>
         <c:smooth val="0"/>
-        <c:axId val="42140800"/>
-        <c:axId val="42142720"/>
+        <c:axId val="2116120456"/>
+        <c:axId val="2105991816"/>
       </c:lineChart>
       <c:catAx>
-        <c:axId val="42140800"/>
+        <c:axId val="2116120456"/>
         <c:scaling>
           <c:orientation val="minMax"/>
         </c:scaling>
@@ -5238,13 +4636,14 @@
               </a:p>
             </c:rich>
           </c:tx>
+          <c:layout/>
           <c:overlay val="0"/>
         </c:title>
         <c:numFmt formatCode="General" sourceLinked="1"/>
         <c:majorTickMark val="out"/>
         <c:minorTickMark val="none"/>
         <c:tickLblPos val="nextTo"/>
-        <c:crossAx val="42142720"/>
+        <c:crossAx val="2105991816"/>
         <c:crosses val="autoZero"/>
         <c:auto val="1"/>
         <c:lblAlgn val="ctr"/>
@@ -5252,7 +4651,7 @@
         <c:noMultiLvlLbl val="0"/>
       </c:catAx>
       <c:valAx>
-        <c:axId val="42142720"/>
+        <c:axId val="2105991816"/>
         <c:scaling>
           <c:orientation val="minMax"/>
         </c:scaling>
@@ -5275,13 +4674,210 @@
               </a:p>
             </c:rich>
           </c:tx>
+          <c:layout/>
           <c:overlay val="0"/>
         </c:title>
         <c:numFmt formatCode="General" sourceLinked="1"/>
         <c:majorTickMark val="out"/>
         <c:minorTickMark val="none"/>
         <c:tickLblPos val="nextTo"/>
-        <c:crossAx val="42140800"/>
+        <c:crossAx val="2116120456"/>
+        <c:crosses val="autoZero"/>
+        <c:crossBetween val="between"/>
+      </c:valAx>
+    </c:plotArea>
+    <c:plotVisOnly val="1"/>
+    <c:dispBlanksAs val="gap"/>
+    <c:showDLblsOverMax val="0"/>
+  </c:chart>
+  <c:externalData r:id="rId1">
+    <c:autoUpdate val="0"/>
+  </c:externalData>
+</c:chartSpace>
+</file>
+
+<file path=word/charts/chart2.xml><?xml version="1.0" encoding="utf-8"?>
+<c:chartSpace xmlns:c="http://schemas.openxmlformats.org/drawingml/2006/chart" xmlns:a="http://schemas.openxmlformats.org/drawingml/2006/main" xmlns:r="http://schemas.openxmlformats.org/officeDocument/2006/relationships">
+  <c:date1904 val="0"/>
+  <c:lang val="en-US"/>
+  <c:roundedCorners val="0"/>
+  <mc:AlternateContent xmlns:mc="http://schemas.openxmlformats.org/markup-compatibility/2006">
+    <mc:Choice xmlns:c14="http://schemas.microsoft.com/office/drawing/2007/8/2/chart" Requires="c14">
+      <c14:style val="102"/>
+    </mc:Choice>
+    <mc:Fallback>
+      <c:style val="2"/>
+    </mc:Fallback>
+  </mc:AlternateContent>
+  <c:chart>
+    <c:title>
+      <c:tx>
+        <c:rich>
+          <a:bodyPr/>
+          <a:lstStyle/>
+          <a:p>
+            <a:pPr>
+              <a:defRPr/>
+            </a:pPr>
+            <a:r>
+              <a:rPr lang="en-US"/>
+              <a:t>K</a:t>
+            </a:r>
+            <a:r>
+              <a:rPr lang="en-US" baseline="0"/>
+              <a:t> vs RMSE</a:t>
+            </a:r>
+            <a:endParaRPr lang="en-US"/>
+          </a:p>
+        </c:rich>
+      </c:tx>
+      <c:layout/>
+      <c:overlay val="0"/>
+    </c:title>
+    <c:autoTitleDeleted val="0"/>
+    <c:plotArea>
+      <c:layout/>
+      <c:lineChart>
+        <c:grouping val="standard"/>
+        <c:varyColors val="0"/>
+        <c:ser>
+          <c:idx val="0"/>
+          <c:order val="0"/>
+          <c:tx>
+            <c:v>K vs RMSE</c:v>
+          </c:tx>
+          <c:cat>
+            <c:numRef>
+              <c:f>[RMSE.xlsx]Sheet1!$A$2:$A$6</c:f>
+              <c:numCache>
+                <c:formatCode>General</c:formatCode>
+                <c:ptCount val="5"/>
+                <c:pt idx="0">
+                  <c:v>1.0</c:v>
+                </c:pt>
+                <c:pt idx="1">
+                  <c:v>2.0</c:v>
+                </c:pt>
+                <c:pt idx="2">
+                  <c:v>4.0</c:v>
+                </c:pt>
+                <c:pt idx="3">
+                  <c:v>8.0</c:v>
+                </c:pt>
+                <c:pt idx="4">
+                  <c:v>16.0</c:v>
+                </c:pt>
+              </c:numCache>
+            </c:numRef>
+          </c:cat>
+          <c:val>
+            <c:numRef>
+              <c:f>[RMSE.xlsx]Sheet1!$B$2:$B$6</c:f>
+              <c:numCache>
+                <c:formatCode>General</c:formatCode>
+                <c:ptCount val="5"/>
+                <c:pt idx="0">
+                  <c:v>2.15851232547124</c:v>
+                </c:pt>
+                <c:pt idx="1">
+                  <c:v>2.14551232547124</c:v>
+                </c:pt>
+                <c:pt idx="2">
+                  <c:v>2.11951232547124</c:v>
+                </c:pt>
+                <c:pt idx="3">
+                  <c:v>2.06751232547124</c:v>
+                </c:pt>
+                <c:pt idx="4">
+                  <c:v>1.96351232547124</c:v>
+                </c:pt>
+              </c:numCache>
+            </c:numRef>
+          </c:val>
+          <c:smooth val="0"/>
+        </c:ser>
+        <c:dLbls>
+          <c:showLegendKey val="0"/>
+          <c:showVal val="0"/>
+          <c:showCatName val="0"/>
+          <c:showSerName val="0"/>
+          <c:showPercent val="0"/>
+          <c:showBubbleSize val="0"/>
+        </c:dLbls>
+        <c:marker val="1"/>
+        <c:smooth val="0"/>
+        <c:axId val="2116958600"/>
+        <c:axId val="2116963976"/>
+      </c:lineChart>
+      <c:catAx>
+        <c:axId val="2116958600"/>
+        <c:scaling>
+          <c:orientation val="minMax"/>
+        </c:scaling>
+        <c:delete val="0"/>
+        <c:axPos val="b"/>
+        <c:title>
+          <c:tx>
+            <c:rich>
+              <a:bodyPr/>
+              <a:lstStyle/>
+              <a:p>
+                <a:pPr>
+                  <a:defRPr/>
+                </a:pPr>
+                <a:r>
+                  <a:rPr lang="en-US"/>
+                  <a:t>K</a:t>
+                </a:r>
+              </a:p>
+            </c:rich>
+          </c:tx>
+          <c:layout/>
+          <c:overlay val="0"/>
+        </c:title>
+        <c:numFmt formatCode="General" sourceLinked="1"/>
+        <c:majorTickMark val="out"/>
+        <c:minorTickMark val="none"/>
+        <c:tickLblPos val="nextTo"/>
+        <c:crossAx val="2116963976"/>
+        <c:crosses val="autoZero"/>
+        <c:auto val="1"/>
+        <c:lblAlgn val="ctr"/>
+        <c:lblOffset val="100"/>
+        <c:noMultiLvlLbl val="0"/>
+      </c:catAx>
+      <c:valAx>
+        <c:axId val="2116963976"/>
+        <c:scaling>
+          <c:orientation val="minMax"/>
+        </c:scaling>
+        <c:delete val="0"/>
+        <c:axPos val="l"/>
+        <c:majorGridlines/>
+        <c:title>
+          <c:tx>
+            <c:rich>
+              <a:bodyPr rot="-5400000" vert="horz"/>
+              <a:lstStyle/>
+              <a:p>
+                <a:pPr>
+                  <a:defRPr/>
+                </a:pPr>
+                <a:r>
+                  <a:rPr lang="en-US"/>
+                  <a:t>RMSE</a:t>
+                </a:r>
+              </a:p>
+            </c:rich>
+          </c:tx>
+          <c:layout/>
+          <c:overlay val="0"/>
+        </c:title>
+        <c:numFmt formatCode="General" sourceLinked="1"/>
+        <c:majorTickMark val="out"/>
+        <c:minorTickMark val="none"/>
+        <c:tickLblPos val="nextTo"/>
+        <c:crossAx val="2116958600"/>
         <c:crosses val="autoZero"/>
         <c:crossBetween val="between"/>
       </c:valAx>

</xml_diff>